<commit_message>
Get Stores, Departments and Products APIs (Backend), Reset Password and Update Profile (Frontend)
</commit_message>
<xml_diff>
--- a/Functional Requirements V1.2.0.docx
+++ b/Functional Requirements V1.2.0.docx
@@ -801,7 +801,7 @@
         </w:trPr>
         <w:tc>
           <w:tcPr>
-            <w:tcW w:w="1082" w:type="dxa"/>
+            <w:tcW w:w="1074" w:type="dxa"/>
             <w:shd w:val="clear" w:color="auto" w:fill="auto"/>
             <w:vAlign w:val="center"/>
             <w:hideMark/>
@@ -831,7 +831,7 @@
         </w:tc>
         <w:tc>
           <w:tcPr>
-            <w:tcW w:w="1728" w:type="dxa"/>
+            <w:tcW w:w="1747" w:type="dxa"/>
             <w:shd w:val="clear" w:color="auto" w:fill="auto"/>
             <w:vAlign w:val="center"/>
             <w:hideMark/>
@@ -861,7 +861,7 @@
         </w:tc>
         <w:tc>
           <w:tcPr>
-            <w:tcW w:w="2150" w:type="dxa"/>
+            <w:tcW w:w="2147" w:type="dxa"/>
             <w:shd w:val="clear" w:color="auto" w:fill="auto"/>
             <w:vAlign w:val="center"/>
             <w:hideMark/>
@@ -891,7 +891,7 @@
         </w:tc>
         <w:tc>
           <w:tcPr>
-            <w:tcW w:w="1981" w:type="dxa"/>
+            <w:tcW w:w="1977" w:type="dxa"/>
             <w:shd w:val="clear" w:color="auto" w:fill="auto"/>
             <w:vAlign w:val="center"/>
             <w:hideMark/>
@@ -921,7 +921,7 @@
         </w:tc>
         <w:tc>
           <w:tcPr>
-            <w:tcW w:w="1340" w:type="dxa"/>
+            <w:tcW w:w="1338" w:type="dxa"/>
             <w:shd w:val="clear" w:color="auto" w:fill="auto"/>
             <w:vAlign w:val="center"/>
             <w:hideMark/>
@@ -951,7 +951,7 @@
         </w:tc>
         <w:tc>
           <w:tcPr>
-            <w:tcW w:w="1156" w:type="dxa"/>
+            <w:tcW w:w="1154" w:type="dxa"/>
             <w:shd w:val="clear" w:color="auto" w:fill="auto"/>
             <w:vAlign w:val="center"/>
             <w:hideMark/>
@@ -986,7 +986,7 @@
         </w:trPr>
         <w:tc>
           <w:tcPr>
-            <w:tcW w:w="1082" w:type="dxa"/>
+            <w:tcW w:w="1074" w:type="dxa"/>
             <w:shd w:val="clear" w:color="auto" w:fill="auto"/>
             <w:vAlign w:val="center"/>
             <w:hideMark/>
@@ -1010,7 +1010,7 @@
         </w:tc>
         <w:tc>
           <w:tcPr>
-            <w:tcW w:w="1728" w:type="dxa"/>
+            <w:tcW w:w="1747" w:type="dxa"/>
             <w:shd w:val="clear" w:color="auto" w:fill="auto"/>
             <w:vAlign w:val="center"/>
             <w:hideMark/>
@@ -1036,7 +1036,7 @@
         </w:tc>
         <w:tc>
           <w:tcPr>
-            <w:tcW w:w="2150" w:type="dxa"/>
+            <w:tcW w:w="2147" w:type="dxa"/>
             <w:shd w:val="clear" w:color="auto" w:fill="auto"/>
             <w:vAlign w:val="center"/>
             <w:hideMark/>
@@ -1062,7 +1062,7 @@
         </w:tc>
         <w:tc>
           <w:tcPr>
-            <w:tcW w:w="1981" w:type="dxa"/>
+            <w:tcW w:w="1977" w:type="dxa"/>
             <w:shd w:val="clear" w:color="auto" w:fill="auto"/>
             <w:vAlign w:val="center"/>
             <w:hideMark/>
@@ -1088,7 +1088,7 @@
         </w:tc>
         <w:tc>
           <w:tcPr>
-            <w:tcW w:w="1340" w:type="dxa"/>
+            <w:tcW w:w="1338" w:type="dxa"/>
             <w:shd w:val="clear" w:color="auto" w:fill="auto"/>
             <w:vAlign w:val="center"/>
             <w:hideMark/>
@@ -1114,7 +1114,7 @@
         </w:tc>
         <w:tc>
           <w:tcPr>
-            <w:tcW w:w="1156" w:type="dxa"/>
+            <w:tcW w:w="1154" w:type="dxa"/>
             <w:shd w:val="clear" w:color="auto" w:fill="auto"/>
             <w:vAlign w:val="center"/>
             <w:hideMark/>
@@ -1145,7 +1145,7 @@
         </w:trPr>
         <w:tc>
           <w:tcPr>
-            <w:tcW w:w="1082" w:type="dxa"/>
+            <w:tcW w:w="1074" w:type="dxa"/>
             <w:shd w:val="clear" w:color="auto" w:fill="auto"/>
             <w:vAlign w:val="center"/>
             <w:hideMark/>
@@ -1169,7 +1169,7 @@
         </w:tc>
         <w:tc>
           <w:tcPr>
-            <w:tcW w:w="1728" w:type="dxa"/>
+            <w:tcW w:w="1747" w:type="dxa"/>
             <w:shd w:val="clear" w:color="auto" w:fill="auto"/>
             <w:vAlign w:val="center"/>
             <w:hideMark/>
@@ -1195,7 +1195,7 @@
         </w:tc>
         <w:tc>
           <w:tcPr>
-            <w:tcW w:w="2150" w:type="dxa"/>
+            <w:tcW w:w="2147" w:type="dxa"/>
             <w:shd w:val="clear" w:color="auto" w:fill="auto"/>
             <w:vAlign w:val="center"/>
             <w:hideMark/>
@@ -1221,7 +1221,7 @@
         </w:tc>
         <w:tc>
           <w:tcPr>
-            <w:tcW w:w="1981" w:type="dxa"/>
+            <w:tcW w:w="1977" w:type="dxa"/>
             <w:shd w:val="clear" w:color="auto" w:fill="auto"/>
             <w:vAlign w:val="center"/>
             <w:hideMark/>
@@ -1247,7 +1247,7 @@
         </w:tc>
         <w:tc>
           <w:tcPr>
-            <w:tcW w:w="1340" w:type="dxa"/>
+            <w:tcW w:w="1338" w:type="dxa"/>
             <w:shd w:val="clear" w:color="auto" w:fill="auto"/>
             <w:vAlign w:val="center"/>
             <w:hideMark/>
@@ -1273,7 +1273,7 @@
         </w:tc>
         <w:tc>
           <w:tcPr>
-            <w:tcW w:w="1156" w:type="dxa"/>
+            <w:tcW w:w="1154" w:type="dxa"/>
             <w:shd w:val="clear" w:color="auto" w:fill="auto"/>
             <w:vAlign w:val="center"/>
             <w:hideMark/>
@@ -1304,7 +1304,7 @@
         </w:trPr>
         <w:tc>
           <w:tcPr>
-            <w:tcW w:w="1082" w:type="dxa"/>
+            <w:tcW w:w="1074" w:type="dxa"/>
             <w:shd w:val="clear" w:color="auto" w:fill="auto"/>
             <w:vAlign w:val="center"/>
             <w:hideMark/>
@@ -1328,7 +1328,7 @@
         </w:tc>
         <w:tc>
           <w:tcPr>
-            <w:tcW w:w="1728" w:type="dxa"/>
+            <w:tcW w:w="1747" w:type="dxa"/>
             <w:shd w:val="clear" w:color="auto" w:fill="auto"/>
             <w:vAlign w:val="center"/>
             <w:hideMark/>
@@ -1354,7 +1354,7 @@
         </w:tc>
         <w:tc>
           <w:tcPr>
-            <w:tcW w:w="2150" w:type="dxa"/>
+            <w:tcW w:w="2147" w:type="dxa"/>
             <w:shd w:val="clear" w:color="auto" w:fill="auto"/>
             <w:vAlign w:val="center"/>
             <w:hideMark/>
@@ -1380,7 +1380,7 @@
         </w:tc>
         <w:tc>
           <w:tcPr>
-            <w:tcW w:w="1981" w:type="dxa"/>
+            <w:tcW w:w="1977" w:type="dxa"/>
             <w:shd w:val="clear" w:color="auto" w:fill="auto"/>
             <w:vAlign w:val="center"/>
             <w:hideMark/>
@@ -1406,7 +1406,7 @@
         </w:tc>
         <w:tc>
           <w:tcPr>
-            <w:tcW w:w="1340" w:type="dxa"/>
+            <w:tcW w:w="1338" w:type="dxa"/>
             <w:shd w:val="clear" w:color="auto" w:fill="auto"/>
             <w:vAlign w:val="center"/>
             <w:hideMark/>
@@ -1432,7 +1432,7 @@
         </w:tc>
         <w:tc>
           <w:tcPr>
-            <w:tcW w:w="1156" w:type="dxa"/>
+            <w:tcW w:w="1154" w:type="dxa"/>
             <w:shd w:val="clear" w:color="auto" w:fill="auto"/>
             <w:vAlign w:val="center"/>
             <w:hideMark/>
@@ -1463,7 +1463,7 @@
         </w:trPr>
         <w:tc>
           <w:tcPr>
-            <w:tcW w:w="1082" w:type="dxa"/>
+            <w:tcW w:w="1074" w:type="dxa"/>
             <w:shd w:val="clear" w:color="auto" w:fill="auto"/>
             <w:vAlign w:val="center"/>
             <w:hideMark/>
@@ -1487,7 +1487,7 @@
         </w:tc>
         <w:tc>
           <w:tcPr>
-            <w:tcW w:w="1728" w:type="dxa"/>
+            <w:tcW w:w="1747" w:type="dxa"/>
             <w:shd w:val="clear" w:color="auto" w:fill="auto"/>
             <w:vAlign w:val="center"/>
             <w:hideMark/>
@@ -1513,7 +1513,7 @@
         </w:tc>
         <w:tc>
           <w:tcPr>
-            <w:tcW w:w="2150" w:type="dxa"/>
+            <w:tcW w:w="2147" w:type="dxa"/>
             <w:shd w:val="clear" w:color="auto" w:fill="auto"/>
             <w:vAlign w:val="center"/>
             <w:hideMark/>
@@ -1539,7 +1539,7 @@
         </w:tc>
         <w:tc>
           <w:tcPr>
-            <w:tcW w:w="1981" w:type="dxa"/>
+            <w:tcW w:w="1977" w:type="dxa"/>
             <w:shd w:val="clear" w:color="auto" w:fill="auto"/>
             <w:vAlign w:val="center"/>
             <w:hideMark/>
@@ -1565,7 +1565,7 @@
         </w:tc>
         <w:tc>
           <w:tcPr>
-            <w:tcW w:w="1340" w:type="dxa"/>
+            <w:tcW w:w="1338" w:type="dxa"/>
             <w:shd w:val="clear" w:color="auto" w:fill="auto"/>
             <w:vAlign w:val="center"/>
             <w:hideMark/>
@@ -1591,7 +1591,7 @@
         </w:tc>
         <w:tc>
           <w:tcPr>
-            <w:tcW w:w="1156" w:type="dxa"/>
+            <w:tcW w:w="1154" w:type="dxa"/>
             <w:shd w:val="clear" w:color="auto" w:fill="auto"/>
             <w:vAlign w:val="center"/>
             <w:hideMark/>
@@ -1622,7 +1622,7 @@
         </w:trPr>
         <w:tc>
           <w:tcPr>
-            <w:tcW w:w="1082" w:type="dxa"/>
+            <w:tcW w:w="1074" w:type="dxa"/>
             <w:shd w:val="clear" w:color="auto" w:fill="auto"/>
             <w:vAlign w:val="center"/>
           </w:tcPr>
@@ -1645,7 +1645,7 @@
         </w:tc>
         <w:tc>
           <w:tcPr>
-            <w:tcW w:w="1728" w:type="dxa"/>
+            <w:tcW w:w="1747" w:type="dxa"/>
             <w:shd w:val="clear" w:color="auto" w:fill="auto"/>
             <w:vAlign w:val="center"/>
           </w:tcPr>
@@ -1704,7 +1704,7 @@
         </w:tc>
         <w:tc>
           <w:tcPr>
-            <w:tcW w:w="2150" w:type="dxa"/>
+            <w:tcW w:w="2147" w:type="dxa"/>
             <w:shd w:val="clear" w:color="auto" w:fill="auto"/>
             <w:vAlign w:val="center"/>
           </w:tcPr>
@@ -1729,7 +1729,7 @@
         </w:tc>
         <w:tc>
           <w:tcPr>
-            <w:tcW w:w="1981" w:type="dxa"/>
+            <w:tcW w:w="1977" w:type="dxa"/>
             <w:shd w:val="clear" w:color="auto" w:fill="auto"/>
             <w:vAlign w:val="center"/>
           </w:tcPr>
@@ -1780,7 +1780,7 @@
         </w:tc>
         <w:tc>
           <w:tcPr>
-            <w:tcW w:w="1340" w:type="dxa"/>
+            <w:tcW w:w="1338" w:type="dxa"/>
             <w:shd w:val="clear" w:color="auto" w:fill="auto"/>
             <w:vAlign w:val="center"/>
           </w:tcPr>
@@ -1805,7 +1805,7 @@
         </w:tc>
         <w:tc>
           <w:tcPr>
-            <w:tcW w:w="1156" w:type="dxa"/>
+            <w:tcW w:w="1154" w:type="dxa"/>
             <w:shd w:val="clear" w:color="auto" w:fill="auto"/>
             <w:vAlign w:val="center"/>
           </w:tcPr>
@@ -1835,7 +1835,7 @@
         </w:trPr>
         <w:tc>
           <w:tcPr>
-            <w:tcW w:w="1082" w:type="dxa"/>
+            <w:tcW w:w="1074" w:type="dxa"/>
             <w:shd w:val="clear" w:color="auto" w:fill="auto"/>
             <w:vAlign w:val="center"/>
             <w:hideMark/>
@@ -1859,7 +1859,7 @@
         </w:tc>
         <w:tc>
           <w:tcPr>
-            <w:tcW w:w="1728" w:type="dxa"/>
+            <w:tcW w:w="1747" w:type="dxa"/>
             <w:shd w:val="clear" w:color="auto" w:fill="auto"/>
             <w:vAlign w:val="center"/>
             <w:hideMark/>
@@ -1885,7 +1885,7 @@
         </w:tc>
         <w:tc>
           <w:tcPr>
-            <w:tcW w:w="2150" w:type="dxa"/>
+            <w:tcW w:w="2147" w:type="dxa"/>
             <w:shd w:val="clear" w:color="auto" w:fill="auto"/>
             <w:vAlign w:val="center"/>
             <w:hideMark/>
@@ -1911,7 +1911,7 @@
         </w:tc>
         <w:tc>
           <w:tcPr>
-            <w:tcW w:w="1981" w:type="dxa"/>
+            <w:tcW w:w="1977" w:type="dxa"/>
             <w:shd w:val="clear" w:color="auto" w:fill="auto"/>
             <w:vAlign w:val="center"/>
             <w:hideMark/>
@@ -1937,7 +1937,7 @@
         </w:tc>
         <w:tc>
           <w:tcPr>
-            <w:tcW w:w="1340" w:type="dxa"/>
+            <w:tcW w:w="1338" w:type="dxa"/>
             <w:shd w:val="clear" w:color="auto" w:fill="auto"/>
             <w:vAlign w:val="center"/>
             <w:hideMark/>
@@ -1963,7 +1963,7 @@
         </w:tc>
         <w:tc>
           <w:tcPr>
-            <w:tcW w:w="1156" w:type="dxa"/>
+            <w:tcW w:w="1154" w:type="dxa"/>
             <w:shd w:val="clear" w:color="auto" w:fill="auto"/>
             <w:vAlign w:val="center"/>
             <w:hideMark/>
@@ -1994,7 +1994,7 @@
         </w:trPr>
         <w:tc>
           <w:tcPr>
-            <w:tcW w:w="1082" w:type="dxa"/>
+            <w:tcW w:w="1074" w:type="dxa"/>
             <w:shd w:val="clear" w:color="auto" w:fill="auto"/>
             <w:vAlign w:val="center"/>
             <w:hideMark/>
@@ -2018,7 +2018,7 @@
         </w:tc>
         <w:tc>
           <w:tcPr>
-            <w:tcW w:w="1728" w:type="dxa"/>
+            <w:tcW w:w="1747" w:type="dxa"/>
             <w:shd w:val="clear" w:color="auto" w:fill="auto"/>
             <w:vAlign w:val="center"/>
             <w:hideMark/>
@@ -2044,7 +2044,7 @@
         </w:tc>
         <w:tc>
           <w:tcPr>
-            <w:tcW w:w="2150" w:type="dxa"/>
+            <w:tcW w:w="2147" w:type="dxa"/>
             <w:shd w:val="clear" w:color="auto" w:fill="auto"/>
             <w:vAlign w:val="center"/>
             <w:hideMark/>
@@ -2064,13 +2064,13 @@
                 <w:color w:val="000000"/>
                 <w:szCs w:val="24"/>
               </w:rPr>
-              <w:t>Profile Photo</w:t>
-            </w:r>
-          </w:p>
-        </w:tc>
-        <w:tc>
-          <w:tcPr>
-            <w:tcW w:w="1981" w:type="dxa"/>
+              <w:t>Profile Management</w:t>
+            </w:r>
+          </w:p>
+        </w:tc>
+        <w:tc>
+          <w:tcPr>
+            <w:tcW w:w="1977" w:type="dxa"/>
             <w:shd w:val="clear" w:color="auto" w:fill="auto"/>
             <w:vAlign w:val="center"/>
             <w:hideMark/>
@@ -2096,7 +2096,7 @@
         </w:tc>
         <w:tc>
           <w:tcPr>
-            <w:tcW w:w="1340" w:type="dxa"/>
+            <w:tcW w:w="1338" w:type="dxa"/>
             <w:shd w:val="clear" w:color="auto" w:fill="auto"/>
             <w:vAlign w:val="center"/>
             <w:hideMark/>
@@ -2122,7 +2122,7 @@
         </w:tc>
         <w:tc>
           <w:tcPr>
-            <w:tcW w:w="1156" w:type="dxa"/>
+            <w:tcW w:w="1154" w:type="dxa"/>
             <w:shd w:val="clear" w:color="auto" w:fill="auto"/>
             <w:vAlign w:val="center"/>
             <w:hideMark/>
@@ -2153,7 +2153,7 @@
         </w:trPr>
         <w:tc>
           <w:tcPr>
-            <w:tcW w:w="1082" w:type="dxa"/>
+            <w:tcW w:w="1074" w:type="dxa"/>
             <w:shd w:val="clear" w:color="auto" w:fill="auto"/>
             <w:vAlign w:val="center"/>
             <w:hideMark/>
@@ -2177,7 +2177,7 @@
         </w:tc>
         <w:tc>
           <w:tcPr>
-            <w:tcW w:w="1728" w:type="dxa"/>
+            <w:tcW w:w="1747" w:type="dxa"/>
             <w:shd w:val="clear" w:color="auto" w:fill="auto"/>
             <w:vAlign w:val="center"/>
             <w:hideMark/>
@@ -2219,7 +2219,7 @@
         </w:tc>
         <w:tc>
           <w:tcPr>
-            <w:tcW w:w="2150" w:type="dxa"/>
+            <w:tcW w:w="2147" w:type="dxa"/>
             <w:shd w:val="clear" w:color="auto" w:fill="auto"/>
             <w:vAlign w:val="center"/>
             <w:hideMark/>
@@ -2253,7 +2253,7 @@
         </w:tc>
         <w:tc>
           <w:tcPr>
-            <w:tcW w:w="1981" w:type="dxa"/>
+            <w:tcW w:w="1977" w:type="dxa"/>
             <w:shd w:val="clear" w:color="auto" w:fill="auto"/>
             <w:vAlign w:val="center"/>
             <w:hideMark/>
@@ -2305,7 +2305,7 @@
         </w:tc>
         <w:tc>
           <w:tcPr>
-            <w:tcW w:w="1340" w:type="dxa"/>
+            <w:tcW w:w="1338" w:type="dxa"/>
             <w:shd w:val="clear" w:color="auto" w:fill="auto"/>
             <w:vAlign w:val="center"/>
             <w:hideMark/>
@@ -2331,7 +2331,7 @@
         </w:tc>
         <w:tc>
           <w:tcPr>
-            <w:tcW w:w="1156" w:type="dxa"/>
+            <w:tcW w:w="1154" w:type="dxa"/>
             <w:shd w:val="clear" w:color="auto" w:fill="auto"/>
             <w:vAlign w:val="center"/>
             <w:hideMark/>
@@ -2364,7 +2364,7 @@
         </w:trPr>
         <w:tc>
           <w:tcPr>
-            <w:tcW w:w="1082" w:type="dxa"/>
+            <w:tcW w:w="1074" w:type="dxa"/>
             <w:shd w:val="clear" w:color="auto" w:fill="auto"/>
             <w:vAlign w:val="center"/>
             <w:hideMark/>
@@ -2388,7 +2388,7 @@
         </w:tc>
         <w:tc>
           <w:tcPr>
-            <w:tcW w:w="1728" w:type="dxa"/>
+            <w:tcW w:w="1747" w:type="dxa"/>
             <w:shd w:val="clear" w:color="auto" w:fill="auto"/>
             <w:vAlign w:val="center"/>
             <w:hideMark/>
@@ -2414,7 +2414,7 @@
         </w:tc>
         <w:tc>
           <w:tcPr>
-            <w:tcW w:w="2150" w:type="dxa"/>
+            <w:tcW w:w="2147" w:type="dxa"/>
             <w:shd w:val="clear" w:color="auto" w:fill="auto"/>
             <w:vAlign w:val="center"/>
             <w:hideMark/>
@@ -2448,7 +2448,7 @@
         </w:tc>
         <w:tc>
           <w:tcPr>
-            <w:tcW w:w="1981" w:type="dxa"/>
+            <w:tcW w:w="1977" w:type="dxa"/>
             <w:shd w:val="clear" w:color="auto" w:fill="auto"/>
             <w:vAlign w:val="center"/>
             <w:hideMark/>
@@ -2474,7 +2474,7 @@
         </w:tc>
         <w:tc>
           <w:tcPr>
-            <w:tcW w:w="1340" w:type="dxa"/>
+            <w:tcW w:w="1338" w:type="dxa"/>
             <w:shd w:val="clear" w:color="auto" w:fill="auto"/>
             <w:vAlign w:val="center"/>
             <w:hideMark/>
@@ -2500,7 +2500,7 @@
         </w:tc>
         <w:tc>
           <w:tcPr>
-            <w:tcW w:w="1156" w:type="dxa"/>
+            <w:tcW w:w="1154" w:type="dxa"/>
             <w:shd w:val="clear" w:color="auto" w:fill="auto"/>
             <w:vAlign w:val="center"/>
             <w:hideMark/>
@@ -2531,7 +2531,7 @@
         </w:trPr>
         <w:tc>
           <w:tcPr>
-            <w:tcW w:w="1082" w:type="dxa"/>
+            <w:tcW w:w="1074" w:type="dxa"/>
             <w:shd w:val="clear" w:color="auto" w:fill="auto"/>
             <w:vAlign w:val="center"/>
             <w:hideMark/>
@@ -2555,7 +2555,7 @@
         </w:tc>
         <w:tc>
           <w:tcPr>
-            <w:tcW w:w="1728" w:type="dxa"/>
+            <w:tcW w:w="1747" w:type="dxa"/>
             <w:shd w:val="clear" w:color="auto" w:fill="auto"/>
             <w:vAlign w:val="center"/>
             <w:hideMark/>
@@ -2581,7 +2581,7 @@
         </w:tc>
         <w:tc>
           <w:tcPr>
-            <w:tcW w:w="2150" w:type="dxa"/>
+            <w:tcW w:w="2147" w:type="dxa"/>
             <w:shd w:val="clear" w:color="auto" w:fill="auto"/>
             <w:vAlign w:val="center"/>
             <w:hideMark/>
@@ -2615,7 +2615,7 @@
         </w:tc>
         <w:tc>
           <w:tcPr>
-            <w:tcW w:w="1981" w:type="dxa"/>
+            <w:tcW w:w="1977" w:type="dxa"/>
             <w:shd w:val="clear" w:color="auto" w:fill="auto"/>
             <w:vAlign w:val="center"/>
             <w:hideMark/>
@@ -2641,7 +2641,7 @@
         </w:tc>
         <w:tc>
           <w:tcPr>
-            <w:tcW w:w="1340" w:type="dxa"/>
+            <w:tcW w:w="1338" w:type="dxa"/>
             <w:shd w:val="clear" w:color="auto" w:fill="auto"/>
             <w:vAlign w:val="center"/>
             <w:hideMark/>
@@ -2667,7 +2667,7 @@
         </w:tc>
         <w:tc>
           <w:tcPr>
-            <w:tcW w:w="1156" w:type="dxa"/>
+            <w:tcW w:w="1154" w:type="dxa"/>
             <w:shd w:val="clear" w:color="auto" w:fill="auto"/>
             <w:vAlign w:val="center"/>
             <w:hideMark/>
@@ -2698,7 +2698,7 @@
         </w:trPr>
         <w:tc>
           <w:tcPr>
-            <w:tcW w:w="1082" w:type="dxa"/>
+            <w:tcW w:w="1074" w:type="dxa"/>
             <w:shd w:val="clear" w:color="auto" w:fill="auto"/>
             <w:vAlign w:val="center"/>
           </w:tcPr>
@@ -2721,7 +2721,7 @@
         </w:tc>
         <w:tc>
           <w:tcPr>
-            <w:tcW w:w="1728" w:type="dxa"/>
+            <w:tcW w:w="1747" w:type="dxa"/>
             <w:shd w:val="clear" w:color="auto" w:fill="auto"/>
             <w:vAlign w:val="center"/>
           </w:tcPr>
@@ -2746,7 +2746,7 @@
         </w:tc>
         <w:tc>
           <w:tcPr>
-            <w:tcW w:w="2150" w:type="dxa"/>
+            <w:tcW w:w="2147" w:type="dxa"/>
             <w:shd w:val="clear" w:color="auto" w:fill="auto"/>
             <w:vAlign w:val="center"/>
           </w:tcPr>
@@ -2771,7 +2771,7 @@
         </w:tc>
         <w:tc>
           <w:tcPr>
-            <w:tcW w:w="1981" w:type="dxa"/>
+            <w:tcW w:w="1977" w:type="dxa"/>
             <w:shd w:val="clear" w:color="auto" w:fill="auto"/>
             <w:vAlign w:val="center"/>
           </w:tcPr>
@@ -2796,7 +2796,7 @@
         </w:tc>
         <w:tc>
           <w:tcPr>
-            <w:tcW w:w="1340" w:type="dxa"/>
+            <w:tcW w:w="1338" w:type="dxa"/>
             <w:shd w:val="clear" w:color="auto" w:fill="auto"/>
             <w:vAlign w:val="center"/>
           </w:tcPr>
@@ -2821,7 +2821,7 @@
         </w:tc>
         <w:tc>
           <w:tcPr>
-            <w:tcW w:w="1156" w:type="dxa"/>
+            <w:tcW w:w="1154" w:type="dxa"/>
             <w:shd w:val="clear" w:color="auto" w:fill="auto"/>
             <w:vAlign w:val="center"/>
           </w:tcPr>
@@ -2851,7 +2851,7 @@
         </w:trPr>
         <w:tc>
           <w:tcPr>
-            <w:tcW w:w="1082" w:type="dxa"/>
+            <w:tcW w:w="1074" w:type="dxa"/>
             <w:shd w:val="clear" w:color="auto" w:fill="auto"/>
             <w:vAlign w:val="center"/>
           </w:tcPr>
@@ -2874,7 +2874,7 @@
         </w:tc>
         <w:tc>
           <w:tcPr>
-            <w:tcW w:w="1728" w:type="dxa"/>
+            <w:tcW w:w="1747" w:type="dxa"/>
             <w:shd w:val="clear" w:color="auto" w:fill="auto"/>
             <w:vAlign w:val="center"/>
           </w:tcPr>
@@ -2899,7 +2899,7 @@
         </w:tc>
         <w:tc>
           <w:tcPr>
-            <w:tcW w:w="2150" w:type="dxa"/>
+            <w:tcW w:w="2147" w:type="dxa"/>
             <w:shd w:val="clear" w:color="auto" w:fill="auto"/>
             <w:vAlign w:val="center"/>
           </w:tcPr>
@@ -2924,7 +2924,7 @@
         </w:tc>
         <w:tc>
           <w:tcPr>
-            <w:tcW w:w="1981" w:type="dxa"/>
+            <w:tcW w:w="1977" w:type="dxa"/>
             <w:shd w:val="clear" w:color="auto" w:fill="auto"/>
             <w:vAlign w:val="center"/>
           </w:tcPr>
@@ -2949,7 +2949,7 @@
         </w:tc>
         <w:tc>
           <w:tcPr>
-            <w:tcW w:w="1340" w:type="dxa"/>
+            <w:tcW w:w="1338" w:type="dxa"/>
             <w:shd w:val="clear" w:color="auto" w:fill="auto"/>
             <w:vAlign w:val="center"/>
           </w:tcPr>
@@ -2974,7 +2974,7 @@
         </w:tc>
         <w:tc>
           <w:tcPr>
-            <w:tcW w:w="1156" w:type="dxa"/>
+            <w:tcW w:w="1154" w:type="dxa"/>
             <w:shd w:val="clear" w:color="auto" w:fill="auto"/>
             <w:vAlign w:val="center"/>
           </w:tcPr>
@@ -3004,7 +3004,7 @@
         </w:trPr>
         <w:tc>
           <w:tcPr>
-            <w:tcW w:w="1082" w:type="dxa"/>
+            <w:tcW w:w="1074" w:type="dxa"/>
             <w:shd w:val="clear" w:color="auto" w:fill="auto"/>
             <w:vAlign w:val="center"/>
           </w:tcPr>
@@ -3027,7 +3027,7 @@
         </w:tc>
         <w:tc>
           <w:tcPr>
-            <w:tcW w:w="1728" w:type="dxa"/>
+            <w:tcW w:w="1747" w:type="dxa"/>
             <w:shd w:val="clear" w:color="auto" w:fill="auto"/>
             <w:vAlign w:val="center"/>
           </w:tcPr>
@@ -3052,7 +3052,7 @@
         </w:tc>
         <w:tc>
           <w:tcPr>
-            <w:tcW w:w="2150" w:type="dxa"/>
+            <w:tcW w:w="2147" w:type="dxa"/>
             <w:shd w:val="clear" w:color="auto" w:fill="auto"/>
             <w:vAlign w:val="center"/>
           </w:tcPr>
@@ -3077,7 +3077,7 @@
         </w:tc>
         <w:tc>
           <w:tcPr>
-            <w:tcW w:w="1981" w:type="dxa"/>
+            <w:tcW w:w="1977" w:type="dxa"/>
             <w:shd w:val="clear" w:color="auto" w:fill="auto"/>
             <w:vAlign w:val="center"/>
           </w:tcPr>
@@ -3120,7 +3120,7 @@
         </w:tc>
         <w:tc>
           <w:tcPr>
-            <w:tcW w:w="1340" w:type="dxa"/>
+            <w:tcW w:w="1338" w:type="dxa"/>
             <w:shd w:val="clear" w:color="auto" w:fill="auto"/>
             <w:vAlign w:val="center"/>
           </w:tcPr>
@@ -3145,7 +3145,7 @@
         </w:tc>
         <w:tc>
           <w:tcPr>
-            <w:tcW w:w="1156" w:type="dxa"/>
+            <w:tcW w:w="1154" w:type="dxa"/>
             <w:shd w:val="clear" w:color="auto" w:fill="auto"/>
             <w:vAlign w:val="center"/>
           </w:tcPr>
@@ -3175,7 +3175,7 @@
         </w:trPr>
         <w:tc>
           <w:tcPr>
-            <w:tcW w:w="1082" w:type="dxa"/>
+            <w:tcW w:w="1074" w:type="dxa"/>
             <w:shd w:val="clear" w:color="auto" w:fill="auto"/>
             <w:vAlign w:val="center"/>
           </w:tcPr>
@@ -3198,7 +3198,7 @@
         </w:tc>
         <w:tc>
           <w:tcPr>
-            <w:tcW w:w="1728" w:type="dxa"/>
+            <w:tcW w:w="1747" w:type="dxa"/>
             <w:shd w:val="clear" w:color="auto" w:fill="auto"/>
             <w:vAlign w:val="center"/>
           </w:tcPr>
@@ -3223,7 +3223,7 @@
         </w:tc>
         <w:tc>
           <w:tcPr>
-            <w:tcW w:w="2150" w:type="dxa"/>
+            <w:tcW w:w="2147" w:type="dxa"/>
             <w:shd w:val="clear" w:color="auto" w:fill="auto"/>
             <w:vAlign w:val="center"/>
           </w:tcPr>
@@ -3248,7 +3248,7 @@
         </w:tc>
         <w:tc>
           <w:tcPr>
-            <w:tcW w:w="1981" w:type="dxa"/>
+            <w:tcW w:w="1977" w:type="dxa"/>
             <w:shd w:val="clear" w:color="auto" w:fill="auto"/>
             <w:vAlign w:val="center"/>
           </w:tcPr>
@@ -3273,7 +3273,7 @@
         </w:tc>
         <w:tc>
           <w:tcPr>
-            <w:tcW w:w="1340" w:type="dxa"/>
+            <w:tcW w:w="1338" w:type="dxa"/>
             <w:shd w:val="clear" w:color="auto" w:fill="auto"/>
             <w:vAlign w:val="center"/>
           </w:tcPr>
@@ -3298,7 +3298,7 @@
         </w:tc>
         <w:tc>
           <w:tcPr>
-            <w:tcW w:w="1156" w:type="dxa"/>
+            <w:tcW w:w="1154" w:type="dxa"/>
             <w:shd w:val="clear" w:color="auto" w:fill="auto"/>
             <w:vAlign w:val="center"/>
           </w:tcPr>
@@ -3328,7 +3328,7 @@
         </w:trPr>
         <w:tc>
           <w:tcPr>
-            <w:tcW w:w="1082" w:type="dxa"/>
+            <w:tcW w:w="1074" w:type="dxa"/>
             <w:shd w:val="clear" w:color="auto" w:fill="auto"/>
             <w:vAlign w:val="center"/>
           </w:tcPr>
@@ -3351,7 +3351,7 @@
         </w:tc>
         <w:tc>
           <w:tcPr>
-            <w:tcW w:w="1728" w:type="dxa"/>
+            <w:tcW w:w="1747" w:type="dxa"/>
             <w:shd w:val="clear" w:color="auto" w:fill="auto"/>
             <w:vAlign w:val="center"/>
           </w:tcPr>
@@ -3376,7 +3376,7 @@
         </w:tc>
         <w:tc>
           <w:tcPr>
-            <w:tcW w:w="2150" w:type="dxa"/>
+            <w:tcW w:w="2147" w:type="dxa"/>
             <w:shd w:val="clear" w:color="auto" w:fill="auto"/>
             <w:vAlign w:val="center"/>
           </w:tcPr>
@@ -3401,7 +3401,7 @@
         </w:tc>
         <w:tc>
           <w:tcPr>
-            <w:tcW w:w="1981" w:type="dxa"/>
+            <w:tcW w:w="1977" w:type="dxa"/>
             <w:shd w:val="clear" w:color="auto" w:fill="auto"/>
             <w:vAlign w:val="center"/>
           </w:tcPr>
@@ -3426,7 +3426,7 @@
         </w:tc>
         <w:tc>
           <w:tcPr>
-            <w:tcW w:w="1340" w:type="dxa"/>
+            <w:tcW w:w="1338" w:type="dxa"/>
             <w:shd w:val="clear" w:color="auto" w:fill="auto"/>
             <w:vAlign w:val="center"/>
           </w:tcPr>
@@ -3451,7 +3451,7 @@
         </w:tc>
         <w:tc>
           <w:tcPr>
-            <w:tcW w:w="1156" w:type="dxa"/>
+            <w:tcW w:w="1154" w:type="dxa"/>
             <w:shd w:val="clear" w:color="auto" w:fill="auto"/>
             <w:vAlign w:val="center"/>
           </w:tcPr>
@@ -3483,7 +3483,7 @@
         </w:trPr>
         <w:tc>
           <w:tcPr>
-            <w:tcW w:w="1082" w:type="dxa"/>
+            <w:tcW w:w="1074" w:type="dxa"/>
             <w:shd w:val="clear" w:color="auto" w:fill="auto"/>
             <w:vAlign w:val="center"/>
           </w:tcPr>
@@ -3506,7 +3506,7 @@
         </w:tc>
         <w:tc>
           <w:tcPr>
-            <w:tcW w:w="1728" w:type="dxa"/>
+            <w:tcW w:w="1747" w:type="dxa"/>
             <w:shd w:val="clear" w:color="auto" w:fill="auto"/>
             <w:vAlign w:val="center"/>
           </w:tcPr>
@@ -3549,7 +3549,7 @@
         </w:tc>
         <w:tc>
           <w:tcPr>
-            <w:tcW w:w="2150" w:type="dxa"/>
+            <w:tcW w:w="2147" w:type="dxa"/>
             <w:shd w:val="clear" w:color="auto" w:fill="auto"/>
             <w:vAlign w:val="center"/>
           </w:tcPr>
@@ -3574,7 +3574,7 @@
         </w:tc>
         <w:tc>
           <w:tcPr>
-            <w:tcW w:w="1981" w:type="dxa"/>
+            <w:tcW w:w="1977" w:type="dxa"/>
             <w:shd w:val="clear" w:color="auto" w:fill="auto"/>
             <w:vAlign w:val="center"/>
           </w:tcPr>
@@ -3599,7 +3599,7 @@
         </w:tc>
         <w:tc>
           <w:tcPr>
-            <w:tcW w:w="1340" w:type="dxa"/>
+            <w:tcW w:w="1338" w:type="dxa"/>
             <w:shd w:val="clear" w:color="auto" w:fill="auto"/>
             <w:vAlign w:val="center"/>
           </w:tcPr>
@@ -3624,7 +3624,7 @@
         </w:tc>
         <w:tc>
           <w:tcPr>
-            <w:tcW w:w="1156" w:type="dxa"/>
+            <w:tcW w:w="1154" w:type="dxa"/>
             <w:shd w:val="clear" w:color="auto" w:fill="auto"/>
             <w:vAlign w:val="center"/>
           </w:tcPr>
@@ -3654,7 +3654,7 @@
         </w:trPr>
         <w:tc>
           <w:tcPr>
-            <w:tcW w:w="1082" w:type="dxa"/>
+            <w:tcW w:w="1074" w:type="dxa"/>
             <w:shd w:val="clear" w:color="auto" w:fill="auto"/>
             <w:vAlign w:val="center"/>
           </w:tcPr>
@@ -3677,7 +3677,7 @@
         </w:tc>
         <w:tc>
           <w:tcPr>
-            <w:tcW w:w="1728" w:type="dxa"/>
+            <w:tcW w:w="1747" w:type="dxa"/>
             <w:shd w:val="clear" w:color="auto" w:fill="auto"/>
             <w:vAlign w:val="center"/>
           </w:tcPr>
@@ -3702,7 +3702,7 @@
         </w:tc>
         <w:tc>
           <w:tcPr>
-            <w:tcW w:w="2150" w:type="dxa"/>
+            <w:tcW w:w="2147" w:type="dxa"/>
             <w:shd w:val="clear" w:color="auto" w:fill="auto"/>
             <w:vAlign w:val="center"/>
           </w:tcPr>
@@ -3727,7 +3727,7 @@
         </w:tc>
         <w:tc>
           <w:tcPr>
-            <w:tcW w:w="1981" w:type="dxa"/>
+            <w:tcW w:w="1977" w:type="dxa"/>
             <w:shd w:val="clear" w:color="auto" w:fill="auto"/>
             <w:vAlign w:val="center"/>
           </w:tcPr>
@@ -3752,7 +3752,7 @@
         </w:tc>
         <w:tc>
           <w:tcPr>
-            <w:tcW w:w="1340" w:type="dxa"/>
+            <w:tcW w:w="1338" w:type="dxa"/>
             <w:shd w:val="clear" w:color="auto" w:fill="auto"/>
             <w:vAlign w:val="center"/>
           </w:tcPr>
@@ -3777,7 +3777,7 @@
         </w:tc>
         <w:tc>
           <w:tcPr>
-            <w:tcW w:w="1156" w:type="dxa"/>
+            <w:tcW w:w="1154" w:type="dxa"/>
             <w:shd w:val="clear" w:color="auto" w:fill="auto"/>
             <w:vAlign w:val="center"/>
           </w:tcPr>
@@ -3807,7 +3807,7 @@
         </w:trPr>
         <w:tc>
           <w:tcPr>
-            <w:tcW w:w="1082" w:type="dxa"/>
+            <w:tcW w:w="1074" w:type="dxa"/>
             <w:shd w:val="clear" w:color="auto" w:fill="auto"/>
             <w:vAlign w:val="center"/>
           </w:tcPr>
@@ -3830,7 +3830,7 @@
         </w:tc>
         <w:tc>
           <w:tcPr>
-            <w:tcW w:w="1728" w:type="dxa"/>
+            <w:tcW w:w="1747" w:type="dxa"/>
             <w:shd w:val="clear" w:color="auto" w:fill="auto"/>
             <w:vAlign w:val="center"/>
           </w:tcPr>
@@ -3855,7 +3855,7 @@
         </w:tc>
         <w:tc>
           <w:tcPr>
-            <w:tcW w:w="2150" w:type="dxa"/>
+            <w:tcW w:w="2147" w:type="dxa"/>
             <w:shd w:val="clear" w:color="auto" w:fill="auto"/>
             <w:vAlign w:val="center"/>
           </w:tcPr>
@@ -3880,7 +3880,7 @@
         </w:tc>
         <w:tc>
           <w:tcPr>
-            <w:tcW w:w="1981" w:type="dxa"/>
+            <w:tcW w:w="1977" w:type="dxa"/>
             <w:shd w:val="clear" w:color="auto" w:fill="auto"/>
             <w:vAlign w:val="center"/>
           </w:tcPr>
@@ -3905,7 +3905,7 @@
         </w:tc>
         <w:tc>
           <w:tcPr>
-            <w:tcW w:w="1340" w:type="dxa"/>
+            <w:tcW w:w="1338" w:type="dxa"/>
             <w:shd w:val="clear" w:color="auto" w:fill="auto"/>
             <w:vAlign w:val="center"/>
           </w:tcPr>
@@ -3930,7 +3930,7 @@
         </w:tc>
         <w:tc>
           <w:tcPr>
-            <w:tcW w:w="1156" w:type="dxa"/>
+            <w:tcW w:w="1154" w:type="dxa"/>
             <w:shd w:val="clear" w:color="auto" w:fill="auto"/>
             <w:vAlign w:val="center"/>
           </w:tcPr>
@@ -3960,7 +3960,7 @@
         </w:trPr>
         <w:tc>
           <w:tcPr>
-            <w:tcW w:w="1082" w:type="dxa"/>
+            <w:tcW w:w="1074" w:type="dxa"/>
             <w:shd w:val="clear" w:color="auto" w:fill="auto"/>
             <w:vAlign w:val="center"/>
           </w:tcPr>
@@ -3983,7 +3983,7 @@
         </w:tc>
         <w:tc>
           <w:tcPr>
-            <w:tcW w:w="1728" w:type="dxa"/>
+            <w:tcW w:w="1747" w:type="dxa"/>
             <w:shd w:val="clear" w:color="auto" w:fill="auto"/>
             <w:vAlign w:val="center"/>
           </w:tcPr>
@@ -4008,7 +4008,7 @@
         </w:tc>
         <w:tc>
           <w:tcPr>
-            <w:tcW w:w="2150" w:type="dxa"/>
+            <w:tcW w:w="2147" w:type="dxa"/>
             <w:shd w:val="clear" w:color="auto" w:fill="auto"/>
             <w:vAlign w:val="center"/>
           </w:tcPr>
@@ -4033,7 +4033,7 @@
         </w:tc>
         <w:tc>
           <w:tcPr>
-            <w:tcW w:w="1981" w:type="dxa"/>
+            <w:tcW w:w="1977" w:type="dxa"/>
             <w:shd w:val="clear" w:color="auto" w:fill="auto"/>
             <w:vAlign w:val="center"/>
           </w:tcPr>
@@ -4058,7 +4058,7 @@
         </w:tc>
         <w:tc>
           <w:tcPr>
-            <w:tcW w:w="1340" w:type="dxa"/>
+            <w:tcW w:w="1338" w:type="dxa"/>
             <w:shd w:val="clear" w:color="auto" w:fill="auto"/>
             <w:vAlign w:val="center"/>
           </w:tcPr>
@@ -4083,7 +4083,7 @@
         </w:tc>
         <w:tc>
           <w:tcPr>
-            <w:tcW w:w="1156" w:type="dxa"/>
+            <w:tcW w:w="1154" w:type="dxa"/>
             <w:shd w:val="clear" w:color="auto" w:fill="auto"/>
             <w:vAlign w:val="center"/>
           </w:tcPr>
@@ -4113,7 +4113,7 @@
         </w:trPr>
         <w:tc>
           <w:tcPr>
-            <w:tcW w:w="1082" w:type="dxa"/>
+            <w:tcW w:w="1074" w:type="dxa"/>
             <w:shd w:val="clear" w:color="auto" w:fill="auto"/>
             <w:vAlign w:val="center"/>
           </w:tcPr>
@@ -4136,7 +4136,7 @@
         </w:tc>
         <w:tc>
           <w:tcPr>
-            <w:tcW w:w="1728" w:type="dxa"/>
+            <w:tcW w:w="1747" w:type="dxa"/>
             <w:shd w:val="clear" w:color="auto" w:fill="auto"/>
             <w:vAlign w:val="center"/>
           </w:tcPr>
@@ -4161,7 +4161,7 @@
         </w:tc>
         <w:tc>
           <w:tcPr>
-            <w:tcW w:w="2150" w:type="dxa"/>
+            <w:tcW w:w="2147" w:type="dxa"/>
             <w:shd w:val="clear" w:color="auto" w:fill="auto"/>
             <w:vAlign w:val="center"/>
           </w:tcPr>
@@ -4186,7 +4186,7 @@
         </w:tc>
         <w:tc>
           <w:tcPr>
-            <w:tcW w:w="1981" w:type="dxa"/>
+            <w:tcW w:w="1977" w:type="dxa"/>
             <w:shd w:val="clear" w:color="auto" w:fill="auto"/>
             <w:vAlign w:val="center"/>
           </w:tcPr>
@@ -4211,7 +4211,7 @@
         </w:tc>
         <w:tc>
           <w:tcPr>
-            <w:tcW w:w="1340" w:type="dxa"/>
+            <w:tcW w:w="1338" w:type="dxa"/>
             <w:shd w:val="clear" w:color="auto" w:fill="auto"/>
             <w:vAlign w:val="center"/>
           </w:tcPr>
@@ -4236,7 +4236,7 @@
         </w:tc>
         <w:tc>
           <w:tcPr>
-            <w:tcW w:w="1156" w:type="dxa"/>
+            <w:tcW w:w="1154" w:type="dxa"/>
             <w:shd w:val="clear" w:color="auto" w:fill="auto"/>
             <w:vAlign w:val="center"/>
           </w:tcPr>
@@ -4268,7 +4268,7 @@
         </w:trPr>
         <w:tc>
           <w:tcPr>
-            <w:tcW w:w="1082" w:type="dxa"/>
+            <w:tcW w:w="1074" w:type="dxa"/>
             <w:shd w:val="clear" w:color="auto" w:fill="auto"/>
             <w:vAlign w:val="center"/>
           </w:tcPr>
@@ -4291,7 +4291,7 @@
         </w:tc>
         <w:tc>
           <w:tcPr>
-            <w:tcW w:w="1728" w:type="dxa"/>
+            <w:tcW w:w="1747" w:type="dxa"/>
             <w:shd w:val="clear" w:color="auto" w:fill="auto"/>
             <w:vAlign w:val="center"/>
           </w:tcPr>
@@ -4316,7 +4316,7 @@
         </w:tc>
         <w:tc>
           <w:tcPr>
-            <w:tcW w:w="2150" w:type="dxa"/>
+            <w:tcW w:w="2147" w:type="dxa"/>
             <w:shd w:val="clear" w:color="auto" w:fill="auto"/>
             <w:vAlign w:val="center"/>
           </w:tcPr>
@@ -4341,7 +4341,7 @@
         </w:tc>
         <w:tc>
           <w:tcPr>
-            <w:tcW w:w="1981" w:type="dxa"/>
+            <w:tcW w:w="1977" w:type="dxa"/>
             <w:shd w:val="clear" w:color="auto" w:fill="auto"/>
             <w:vAlign w:val="center"/>
           </w:tcPr>
@@ -4366,7 +4366,7 @@
         </w:tc>
         <w:tc>
           <w:tcPr>
-            <w:tcW w:w="1340" w:type="dxa"/>
+            <w:tcW w:w="1338" w:type="dxa"/>
             <w:shd w:val="clear" w:color="auto" w:fill="auto"/>
             <w:vAlign w:val="center"/>
           </w:tcPr>
@@ -4391,7 +4391,7 @@
         </w:tc>
         <w:tc>
           <w:tcPr>
-            <w:tcW w:w="1156" w:type="dxa"/>
+            <w:tcW w:w="1154" w:type="dxa"/>
             <w:shd w:val="clear" w:color="auto" w:fill="auto"/>
             <w:vAlign w:val="center"/>
           </w:tcPr>
@@ -4421,7 +4421,7 @@
         </w:trPr>
         <w:tc>
           <w:tcPr>
-            <w:tcW w:w="1082" w:type="dxa"/>
+            <w:tcW w:w="1074" w:type="dxa"/>
             <w:shd w:val="clear" w:color="auto" w:fill="auto"/>
             <w:vAlign w:val="center"/>
           </w:tcPr>
@@ -4444,7 +4444,7 @@
         </w:tc>
         <w:tc>
           <w:tcPr>
-            <w:tcW w:w="1728" w:type="dxa"/>
+            <w:tcW w:w="1747" w:type="dxa"/>
             <w:shd w:val="clear" w:color="auto" w:fill="auto"/>
             <w:vAlign w:val="center"/>
           </w:tcPr>
@@ -4469,7 +4469,7 @@
         </w:tc>
         <w:tc>
           <w:tcPr>
-            <w:tcW w:w="2150" w:type="dxa"/>
+            <w:tcW w:w="2147" w:type="dxa"/>
             <w:shd w:val="clear" w:color="auto" w:fill="auto"/>
             <w:vAlign w:val="center"/>
           </w:tcPr>
@@ -4494,7 +4494,7 @@
         </w:tc>
         <w:tc>
           <w:tcPr>
-            <w:tcW w:w="1981" w:type="dxa"/>
+            <w:tcW w:w="1977" w:type="dxa"/>
             <w:shd w:val="clear" w:color="auto" w:fill="auto"/>
             <w:vAlign w:val="center"/>
           </w:tcPr>
@@ -4519,7 +4519,7 @@
         </w:tc>
         <w:tc>
           <w:tcPr>
-            <w:tcW w:w="1340" w:type="dxa"/>
+            <w:tcW w:w="1338" w:type="dxa"/>
             <w:shd w:val="clear" w:color="auto" w:fill="auto"/>
             <w:vAlign w:val="center"/>
           </w:tcPr>
@@ -4544,7 +4544,7 @@
         </w:tc>
         <w:tc>
           <w:tcPr>
-            <w:tcW w:w="1156" w:type="dxa"/>
+            <w:tcW w:w="1154" w:type="dxa"/>
             <w:shd w:val="clear" w:color="auto" w:fill="auto"/>
             <w:vAlign w:val="center"/>
           </w:tcPr>
@@ -4574,7 +4574,7 @@
         </w:trPr>
         <w:tc>
           <w:tcPr>
-            <w:tcW w:w="1082" w:type="dxa"/>
+            <w:tcW w:w="1074" w:type="dxa"/>
             <w:shd w:val="clear" w:color="auto" w:fill="auto"/>
             <w:vAlign w:val="center"/>
           </w:tcPr>
@@ -4597,7 +4597,7 @@
         </w:tc>
         <w:tc>
           <w:tcPr>
-            <w:tcW w:w="1728" w:type="dxa"/>
+            <w:tcW w:w="1747" w:type="dxa"/>
             <w:shd w:val="clear" w:color="auto" w:fill="auto"/>
             <w:vAlign w:val="center"/>
           </w:tcPr>
@@ -4640,7 +4640,7 @@
         </w:tc>
         <w:tc>
           <w:tcPr>
-            <w:tcW w:w="2150" w:type="dxa"/>
+            <w:tcW w:w="2147" w:type="dxa"/>
             <w:shd w:val="clear" w:color="auto" w:fill="auto"/>
             <w:vAlign w:val="center"/>
           </w:tcPr>
@@ -4665,24 +4665,24 @@
         </w:tc>
         <w:tc>
           <w:tcPr>
-            <w:tcW w:w="1981" w:type="dxa"/>
-            <w:shd w:val="clear" w:color="auto" w:fill="auto"/>
-            <w:vAlign w:val="center"/>
-          </w:tcPr>
-          <w:p>
-            <w:pPr>
-              <w:spacing w:after="0" w:line="240" w:lineRule="auto"/>
-              <w:rPr>
-                <w:rFonts w:eastAsia="Times New Roman" w:cs="Times New Roman"/>
-                <w:color w:val="000000"/>
-                <w:szCs w:val="24"/>
-              </w:rPr>
-            </w:pPr>
-          </w:p>
-        </w:tc>
-        <w:tc>
-          <w:tcPr>
-            <w:tcW w:w="1340" w:type="dxa"/>
+            <w:tcW w:w="1977" w:type="dxa"/>
+            <w:shd w:val="clear" w:color="auto" w:fill="auto"/>
+            <w:vAlign w:val="center"/>
+          </w:tcPr>
+          <w:p>
+            <w:pPr>
+              <w:spacing w:after="0" w:line="240" w:lineRule="auto"/>
+              <w:rPr>
+                <w:rFonts w:eastAsia="Times New Roman" w:cs="Times New Roman"/>
+                <w:color w:val="000000"/>
+                <w:szCs w:val="24"/>
+              </w:rPr>
+            </w:pPr>
+          </w:p>
+        </w:tc>
+        <w:tc>
+          <w:tcPr>
+            <w:tcW w:w="1338" w:type="dxa"/>
             <w:shd w:val="clear" w:color="auto" w:fill="auto"/>
             <w:vAlign w:val="center"/>
           </w:tcPr>
@@ -4707,7 +4707,7 @@
         </w:tc>
         <w:tc>
           <w:tcPr>
-            <w:tcW w:w="1156" w:type="dxa"/>
+            <w:tcW w:w="1154" w:type="dxa"/>
             <w:shd w:val="clear" w:color="auto" w:fill="auto"/>
             <w:vAlign w:val="center"/>
           </w:tcPr>
@@ -4737,7 +4737,7 @@
         </w:trPr>
         <w:tc>
           <w:tcPr>
-            <w:tcW w:w="1082" w:type="dxa"/>
+            <w:tcW w:w="1074" w:type="dxa"/>
             <w:shd w:val="clear" w:color="auto" w:fill="auto"/>
             <w:vAlign w:val="center"/>
           </w:tcPr>
@@ -4760,7 +4760,7 @@
         </w:tc>
         <w:tc>
           <w:tcPr>
-            <w:tcW w:w="1728" w:type="dxa"/>
+            <w:tcW w:w="1747" w:type="dxa"/>
             <w:shd w:val="clear" w:color="auto" w:fill="auto"/>
             <w:vAlign w:val="center"/>
           </w:tcPr>
@@ -4785,7 +4785,7 @@
         </w:tc>
         <w:tc>
           <w:tcPr>
-            <w:tcW w:w="2150" w:type="dxa"/>
+            <w:tcW w:w="2147" w:type="dxa"/>
             <w:shd w:val="clear" w:color="auto" w:fill="auto"/>
             <w:vAlign w:val="center"/>
           </w:tcPr>
@@ -4810,7 +4810,7 @@
         </w:tc>
         <w:tc>
           <w:tcPr>
-            <w:tcW w:w="1981" w:type="dxa"/>
+            <w:tcW w:w="1977" w:type="dxa"/>
             <w:shd w:val="clear" w:color="auto" w:fill="auto"/>
             <w:vAlign w:val="center"/>
           </w:tcPr>
@@ -4835,7 +4835,7 @@
         </w:tc>
         <w:tc>
           <w:tcPr>
-            <w:tcW w:w="1340" w:type="dxa"/>
+            <w:tcW w:w="1338" w:type="dxa"/>
             <w:shd w:val="clear" w:color="auto" w:fill="auto"/>
             <w:vAlign w:val="center"/>
           </w:tcPr>
@@ -4860,7 +4860,7 @@
         </w:tc>
         <w:tc>
           <w:tcPr>
-            <w:tcW w:w="1156" w:type="dxa"/>
+            <w:tcW w:w="1154" w:type="dxa"/>
             <w:shd w:val="clear" w:color="auto" w:fill="auto"/>
             <w:vAlign w:val="center"/>
           </w:tcPr>
@@ -4890,7 +4890,7 @@
         </w:trPr>
         <w:tc>
           <w:tcPr>
-            <w:tcW w:w="1082" w:type="dxa"/>
+            <w:tcW w:w="1074" w:type="dxa"/>
             <w:shd w:val="clear" w:color="auto" w:fill="auto"/>
             <w:vAlign w:val="center"/>
           </w:tcPr>
@@ -4913,7 +4913,7 @@
         </w:tc>
         <w:tc>
           <w:tcPr>
-            <w:tcW w:w="1728" w:type="dxa"/>
+            <w:tcW w:w="1747" w:type="dxa"/>
             <w:shd w:val="clear" w:color="auto" w:fill="auto"/>
             <w:vAlign w:val="center"/>
           </w:tcPr>
@@ -4938,7 +4938,7 @@
         </w:tc>
         <w:tc>
           <w:tcPr>
-            <w:tcW w:w="2150" w:type="dxa"/>
+            <w:tcW w:w="2147" w:type="dxa"/>
             <w:shd w:val="clear" w:color="auto" w:fill="auto"/>
             <w:vAlign w:val="center"/>
           </w:tcPr>
@@ -4963,7 +4963,7 @@
         </w:tc>
         <w:tc>
           <w:tcPr>
-            <w:tcW w:w="1981" w:type="dxa"/>
+            <w:tcW w:w="1977" w:type="dxa"/>
             <w:shd w:val="clear" w:color="auto" w:fill="auto"/>
             <w:vAlign w:val="center"/>
           </w:tcPr>
@@ -4988,7 +4988,7 @@
         </w:tc>
         <w:tc>
           <w:tcPr>
-            <w:tcW w:w="1340" w:type="dxa"/>
+            <w:tcW w:w="1338" w:type="dxa"/>
             <w:shd w:val="clear" w:color="auto" w:fill="auto"/>
             <w:vAlign w:val="center"/>
           </w:tcPr>
@@ -5013,7 +5013,7 @@
         </w:tc>
         <w:tc>
           <w:tcPr>
-            <w:tcW w:w="1156" w:type="dxa"/>
+            <w:tcW w:w="1154" w:type="dxa"/>
             <w:shd w:val="clear" w:color="auto" w:fill="auto"/>
             <w:vAlign w:val="center"/>
           </w:tcPr>
@@ -5043,7 +5043,7 @@
         </w:trPr>
         <w:tc>
           <w:tcPr>
-            <w:tcW w:w="1082" w:type="dxa"/>
+            <w:tcW w:w="1074" w:type="dxa"/>
             <w:shd w:val="clear" w:color="auto" w:fill="auto"/>
             <w:vAlign w:val="center"/>
           </w:tcPr>
@@ -5066,7 +5066,7 @@
         </w:tc>
         <w:tc>
           <w:tcPr>
-            <w:tcW w:w="1728" w:type="dxa"/>
+            <w:tcW w:w="1747" w:type="dxa"/>
             <w:shd w:val="clear" w:color="auto" w:fill="auto"/>
             <w:vAlign w:val="center"/>
           </w:tcPr>
@@ -5091,7 +5091,7 @@
         </w:tc>
         <w:tc>
           <w:tcPr>
-            <w:tcW w:w="2150" w:type="dxa"/>
+            <w:tcW w:w="2147" w:type="dxa"/>
             <w:shd w:val="clear" w:color="auto" w:fill="auto"/>
             <w:vAlign w:val="center"/>
           </w:tcPr>
@@ -5116,7 +5116,7 @@
         </w:tc>
         <w:tc>
           <w:tcPr>
-            <w:tcW w:w="1981" w:type="dxa"/>
+            <w:tcW w:w="1977" w:type="dxa"/>
             <w:shd w:val="clear" w:color="auto" w:fill="auto"/>
             <w:vAlign w:val="center"/>
           </w:tcPr>
@@ -5141,7 +5141,7 @@
         </w:tc>
         <w:tc>
           <w:tcPr>
-            <w:tcW w:w="1340" w:type="dxa"/>
+            <w:tcW w:w="1338" w:type="dxa"/>
             <w:shd w:val="clear" w:color="auto" w:fill="auto"/>
             <w:vAlign w:val="center"/>
           </w:tcPr>
@@ -5166,7 +5166,7 @@
         </w:tc>
         <w:tc>
           <w:tcPr>
-            <w:tcW w:w="1156" w:type="dxa"/>
+            <w:tcW w:w="1154" w:type="dxa"/>
             <w:shd w:val="clear" w:color="auto" w:fill="auto"/>
             <w:vAlign w:val="center"/>
           </w:tcPr>
@@ -5196,7 +5196,7 @@
         </w:trPr>
         <w:tc>
           <w:tcPr>
-            <w:tcW w:w="1082" w:type="dxa"/>
+            <w:tcW w:w="1074" w:type="dxa"/>
             <w:shd w:val="clear" w:color="auto" w:fill="auto"/>
             <w:vAlign w:val="center"/>
           </w:tcPr>
@@ -5219,7 +5219,7 @@
         </w:tc>
         <w:tc>
           <w:tcPr>
-            <w:tcW w:w="1728" w:type="dxa"/>
+            <w:tcW w:w="1747" w:type="dxa"/>
             <w:shd w:val="clear" w:color="auto" w:fill="auto"/>
             <w:vAlign w:val="center"/>
           </w:tcPr>
@@ -5244,7 +5244,7 @@
         </w:tc>
         <w:tc>
           <w:tcPr>
-            <w:tcW w:w="2150" w:type="dxa"/>
+            <w:tcW w:w="2147" w:type="dxa"/>
             <w:shd w:val="clear" w:color="auto" w:fill="auto"/>
             <w:vAlign w:val="center"/>
           </w:tcPr>
@@ -5269,7 +5269,7 @@
         </w:tc>
         <w:tc>
           <w:tcPr>
-            <w:tcW w:w="1981" w:type="dxa"/>
+            <w:tcW w:w="1977" w:type="dxa"/>
             <w:shd w:val="clear" w:color="auto" w:fill="auto"/>
             <w:vAlign w:val="center"/>
           </w:tcPr>
@@ -5294,7 +5294,7 @@
         </w:tc>
         <w:tc>
           <w:tcPr>
-            <w:tcW w:w="1340" w:type="dxa"/>
+            <w:tcW w:w="1338" w:type="dxa"/>
             <w:shd w:val="clear" w:color="auto" w:fill="auto"/>
             <w:vAlign w:val="center"/>
           </w:tcPr>
@@ -5319,7 +5319,7 @@
         </w:tc>
         <w:tc>
           <w:tcPr>
-            <w:tcW w:w="1156" w:type="dxa"/>
+            <w:tcW w:w="1154" w:type="dxa"/>
             <w:shd w:val="clear" w:color="auto" w:fill="auto"/>
             <w:vAlign w:val="center"/>
           </w:tcPr>
@@ -5349,7 +5349,7 @@
         </w:trPr>
         <w:tc>
           <w:tcPr>
-            <w:tcW w:w="1082" w:type="dxa"/>
+            <w:tcW w:w="1074" w:type="dxa"/>
             <w:shd w:val="clear" w:color="auto" w:fill="auto"/>
             <w:vAlign w:val="center"/>
           </w:tcPr>
@@ -5372,7 +5372,7 @@
         </w:tc>
         <w:tc>
           <w:tcPr>
-            <w:tcW w:w="1728" w:type="dxa"/>
+            <w:tcW w:w="1747" w:type="dxa"/>
             <w:shd w:val="clear" w:color="auto" w:fill="auto"/>
             <w:vAlign w:val="center"/>
           </w:tcPr>
@@ -5397,7 +5397,7 @@
         </w:tc>
         <w:tc>
           <w:tcPr>
-            <w:tcW w:w="2150" w:type="dxa"/>
+            <w:tcW w:w="2147" w:type="dxa"/>
             <w:shd w:val="clear" w:color="auto" w:fill="auto"/>
             <w:vAlign w:val="center"/>
           </w:tcPr>
@@ -5422,7 +5422,7 @@
         </w:tc>
         <w:tc>
           <w:tcPr>
-            <w:tcW w:w="1981" w:type="dxa"/>
+            <w:tcW w:w="1977" w:type="dxa"/>
             <w:shd w:val="clear" w:color="auto" w:fill="auto"/>
             <w:vAlign w:val="center"/>
           </w:tcPr>
@@ -5447,7 +5447,7 @@
         </w:tc>
         <w:tc>
           <w:tcPr>
-            <w:tcW w:w="1340" w:type="dxa"/>
+            <w:tcW w:w="1338" w:type="dxa"/>
             <w:shd w:val="clear" w:color="auto" w:fill="auto"/>
             <w:vAlign w:val="center"/>
           </w:tcPr>
@@ -5472,7 +5472,7 @@
         </w:tc>
         <w:tc>
           <w:tcPr>
-            <w:tcW w:w="1156" w:type="dxa"/>
+            <w:tcW w:w="1154" w:type="dxa"/>
             <w:shd w:val="clear" w:color="auto" w:fill="auto"/>
             <w:vAlign w:val="center"/>
           </w:tcPr>
@@ -5502,7 +5502,7 @@
         </w:trPr>
         <w:tc>
           <w:tcPr>
-            <w:tcW w:w="1082" w:type="dxa"/>
+            <w:tcW w:w="1074" w:type="dxa"/>
             <w:shd w:val="clear" w:color="auto" w:fill="auto"/>
             <w:vAlign w:val="center"/>
           </w:tcPr>
@@ -5525,7 +5525,7 @@
         </w:tc>
         <w:tc>
           <w:tcPr>
-            <w:tcW w:w="1728" w:type="dxa"/>
+            <w:tcW w:w="1747" w:type="dxa"/>
             <w:shd w:val="clear" w:color="auto" w:fill="auto"/>
             <w:vAlign w:val="center"/>
           </w:tcPr>
@@ -5550,7 +5550,7 @@
         </w:tc>
         <w:tc>
           <w:tcPr>
-            <w:tcW w:w="2150" w:type="dxa"/>
+            <w:tcW w:w="2147" w:type="dxa"/>
             <w:shd w:val="clear" w:color="auto" w:fill="auto"/>
             <w:vAlign w:val="center"/>
           </w:tcPr>
@@ -5575,7 +5575,7 @@
         </w:tc>
         <w:tc>
           <w:tcPr>
-            <w:tcW w:w="1981" w:type="dxa"/>
+            <w:tcW w:w="1977" w:type="dxa"/>
             <w:shd w:val="clear" w:color="auto" w:fill="auto"/>
             <w:vAlign w:val="center"/>
           </w:tcPr>
@@ -5600,7 +5600,7 @@
         </w:tc>
         <w:tc>
           <w:tcPr>
-            <w:tcW w:w="1340" w:type="dxa"/>
+            <w:tcW w:w="1338" w:type="dxa"/>
             <w:shd w:val="clear" w:color="auto" w:fill="auto"/>
             <w:vAlign w:val="center"/>
           </w:tcPr>
@@ -5625,7 +5625,7 @@
         </w:tc>
         <w:tc>
           <w:tcPr>
-            <w:tcW w:w="1156" w:type="dxa"/>
+            <w:tcW w:w="1154" w:type="dxa"/>
             <w:shd w:val="clear" w:color="auto" w:fill="auto"/>
             <w:vAlign w:val="center"/>
           </w:tcPr>
@@ -5655,7 +5655,7 @@
         </w:trPr>
         <w:tc>
           <w:tcPr>
-            <w:tcW w:w="1082" w:type="dxa"/>
+            <w:tcW w:w="1074" w:type="dxa"/>
             <w:shd w:val="clear" w:color="auto" w:fill="auto"/>
             <w:vAlign w:val="center"/>
           </w:tcPr>
@@ -5678,7 +5678,7 @@
         </w:tc>
         <w:tc>
           <w:tcPr>
-            <w:tcW w:w="1728" w:type="dxa"/>
+            <w:tcW w:w="1747" w:type="dxa"/>
             <w:shd w:val="clear" w:color="auto" w:fill="auto"/>
             <w:vAlign w:val="center"/>
           </w:tcPr>
@@ -5719,7 +5719,7 @@
         </w:tc>
         <w:tc>
           <w:tcPr>
-            <w:tcW w:w="2150" w:type="dxa"/>
+            <w:tcW w:w="2147" w:type="dxa"/>
             <w:shd w:val="clear" w:color="auto" w:fill="auto"/>
             <w:vAlign w:val="center"/>
           </w:tcPr>
@@ -5744,7 +5744,7 @@
         </w:tc>
         <w:tc>
           <w:tcPr>
-            <w:tcW w:w="1981" w:type="dxa"/>
+            <w:tcW w:w="1977" w:type="dxa"/>
             <w:shd w:val="clear" w:color="auto" w:fill="auto"/>
             <w:vAlign w:val="center"/>
           </w:tcPr>
@@ -5785,7 +5785,7 @@
         </w:tc>
         <w:tc>
           <w:tcPr>
-            <w:tcW w:w="1340" w:type="dxa"/>
+            <w:tcW w:w="1338" w:type="dxa"/>
             <w:shd w:val="clear" w:color="auto" w:fill="auto"/>
             <w:vAlign w:val="center"/>
           </w:tcPr>
@@ -5810,7 +5810,7 @@
         </w:tc>
         <w:tc>
           <w:tcPr>
-            <w:tcW w:w="1156" w:type="dxa"/>
+            <w:tcW w:w="1154" w:type="dxa"/>
             <w:shd w:val="clear" w:color="auto" w:fill="auto"/>
             <w:vAlign w:val="center"/>
           </w:tcPr>
@@ -5840,7 +5840,7 @@
         </w:trPr>
         <w:tc>
           <w:tcPr>
-            <w:tcW w:w="1082" w:type="dxa"/>
+            <w:tcW w:w="1074" w:type="dxa"/>
             <w:shd w:val="clear" w:color="auto" w:fill="auto"/>
             <w:vAlign w:val="center"/>
           </w:tcPr>
@@ -5863,7 +5863,7 @@
         </w:tc>
         <w:tc>
           <w:tcPr>
-            <w:tcW w:w="1728" w:type="dxa"/>
+            <w:tcW w:w="1747" w:type="dxa"/>
             <w:shd w:val="clear" w:color="auto" w:fill="auto"/>
             <w:vAlign w:val="center"/>
           </w:tcPr>
@@ -5888,7 +5888,7 @@
         </w:tc>
         <w:tc>
           <w:tcPr>
-            <w:tcW w:w="2150" w:type="dxa"/>
+            <w:tcW w:w="2147" w:type="dxa"/>
             <w:shd w:val="clear" w:color="auto" w:fill="auto"/>
             <w:vAlign w:val="center"/>
           </w:tcPr>
@@ -5921,7 +5921,7 @@
         </w:tc>
         <w:tc>
           <w:tcPr>
-            <w:tcW w:w="1981" w:type="dxa"/>
+            <w:tcW w:w="1977" w:type="dxa"/>
             <w:shd w:val="clear" w:color="auto" w:fill="auto"/>
             <w:vAlign w:val="center"/>
           </w:tcPr>
@@ -5946,7 +5946,7 @@
         </w:tc>
         <w:tc>
           <w:tcPr>
-            <w:tcW w:w="1340" w:type="dxa"/>
+            <w:tcW w:w="1338" w:type="dxa"/>
             <w:shd w:val="clear" w:color="auto" w:fill="auto"/>
             <w:vAlign w:val="center"/>
           </w:tcPr>
@@ -5971,7 +5971,7 @@
         </w:tc>
         <w:tc>
           <w:tcPr>
-            <w:tcW w:w="1156" w:type="dxa"/>
+            <w:tcW w:w="1154" w:type="dxa"/>
             <w:shd w:val="clear" w:color="auto" w:fill="auto"/>
             <w:vAlign w:val="center"/>
           </w:tcPr>
@@ -6003,7 +6003,7 @@
         </w:trPr>
         <w:tc>
           <w:tcPr>
-            <w:tcW w:w="1082" w:type="dxa"/>
+            <w:tcW w:w="1074" w:type="dxa"/>
             <w:shd w:val="clear" w:color="auto" w:fill="auto"/>
             <w:vAlign w:val="center"/>
           </w:tcPr>
@@ -6026,7 +6026,7 @@
         </w:tc>
         <w:tc>
           <w:tcPr>
-            <w:tcW w:w="1728" w:type="dxa"/>
+            <w:tcW w:w="1747" w:type="dxa"/>
             <w:shd w:val="clear" w:color="auto" w:fill="auto"/>
             <w:vAlign w:val="center"/>
           </w:tcPr>
@@ -6051,7 +6051,7 @@
         </w:tc>
         <w:tc>
           <w:tcPr>
-            <w:tcW w:w="2150" w:type="dxa"/>
+            <w:tcW w:w="2147" w:type="dxa"/>
             <w:shd w:val="clear" w:color="auto" w:fill="auto"/>
             <w:vAlign w:val="center"/>
           </w:tcPr>
@@ -6084,7 +6084,7 @@
         </w:tc>
         <w:tc>
           <w:tcPr>
-            <w:tcW w:w="1981" w:type="dxa"/>
+            <w:tcW w:w="1977" w:type="dxa"/>
             <w:shd w:val="clear" w:color="auto" w:fill="auto"/>
             <w:vAlign w:val="center"/>
           </w:tcPr>
@@ -6109,7 +6109,7 @@
         </w:tc>
         <w:tc>
           <w:tcPr>
-            <w:tcW w:w="1340" w:type="dxa"/>
+            <w:tcW w:w="1338" w:type="dxa"/>
             <w:shd w:val="clear" w:color="auto" w:fill="auto"/>
             <w:vAlign w:val="center"/>
           </w:tcPr>
@@ -6134,7 +6134,7 @@
         </w:tc>
         <w:tc>
           <w:tcPr>
-            <w:tcW w:w="1156" w:type="dxa"/>
+            <w:tcW w:w="1154" w:type="dxa"/>
             <w:shd w:val="clear" w:color="auto" w:fill="auto"/>
             <w:vAlign w:val="center"/>
           </w:tcPr>
@@ -6164,7 +6164,7 @@
         </w:trPr>
         <w:tc>
           <w:tcPr>
-            <w:tcW w:w="1082" w:type="dxa"/>
+            <w:tcW w:w="1074" w:type="dxa"/>
             <w:shd w:val="clear" w:color="auto" w:fill="auto"/>
             <w:vAlign w:val="center"/>
           </w:tcPr>
@@ -6187,7 +6187,7 @@
         </w:tc>
         <w:tc>
           <w:tcPr>
-            <w:tcW w:w="1728" w:type="dxa"/>
+            <w:tcW w:w="1747" w:type="dxa"/>
             <w:shd w:val="clear" w:color="auto" w:fill="auto"/>
             <w:vAlign w:val="center"/>
           </w:tcPr>
@@ -6212,7 +6212,7 @@
         </w:tc>
         <w:tc>
           <w:tcPr>
-            <w:tcW w:w="2150" w:type="dxa"/>
+            <w:tcW w:w="2147" w:type="dxa"/>
             <w:shd w:val="clear" w:color="auto" w:fill="auto"/>
             <w:vAlign w:val="center"/>
           </w:tcPr>
@@ -6245,7 +6245,7 @@
         </w:tc>
         <w:tc>
           <w:tcPr>
-            <w:tcW w:w="1981" w:type="dxa"/>
+            <w:tcW w:w="1977" w:type="dxa"/>
             <w:shd w:val="clear" w:color="auto" w:fill="auto"/>
             <w:vAlign w:val="center"/>
           </w:tcPr>
@@ -6270,7 +6270,7 @@
         </w:tc>
         <w:tc>
           <w:tcPr>
-            <w:tcW w:w="1340" w:type="dxa"/>
+            <w:tcW w:w="1338" w:type="dxa"/>
             <w:shd w:val="clear" w:color="auto" w:fill="auto"/>
             <w:vAlign w:val="center"/>
           </w:tcPr>
@@ -6295,7 +6295,7 @@
         </w:tc>
         <w:tc>
           <w:tcPr>
-            <w:tcW w:w="1156" w:type="dxa"/>
+            <w:tcW w:w="1154" w:type="dxa"/>
             <w:shd w:val="clear" w:color="auto" w:fill="auto"/>
             <w:vAlign w:val="center"/>
           </w:tcPr>
@@ -6325,7 +6325,7 @@
         </w:trPr>
         <w:tc>
           <w:tcPr>
-            <w:tcW w:w="1082" w:type="dxa"/>
+            <w:tcW w:w="1074" w:type="dxa"/>
             <w:shd w:val="clear" w:color="auto" w:fill="auto"/>
             <w:vAlign w:val="center"/>
           </w:tcPr>
@@ -6348,7 +6348,7 @@
         </w:tc>
         <w:tc>
           <w:tcPr>
-            <w:tcW w:w="1728" w:type="dxa"/>
+            <w:tcW w:w="1747" w:type="dxa"/>
             <w:shd w:val="clear" w:color="auto" w:fill="auto"/>
             <w:vAlign w:val="center"/>
           </w:tcPr>
@@ -6373,7 +6373,7 @@
         </w:tc>
         <w:tc>
           <w:tcPr>
-            <w:tcW w:w="2150" w:type="dxa"/>
+            <w:tcW w:w="2147" w:type="dxa"/>
             <w:shd w:val="clear" w:color="auto" w:fill="auto"/>
             <w:vAlign w:val="center"/>
           </w:tcPr>
@@ -6406,7 +6406,7 @@
         </w:tc>
         <w:tc>
           <w:tcPr>
-            <w:tcW w:w="1981" w:type="dxa"/>
+            <w:tcW w:w="1977" w:type="dxa"/>
             <w:shd w:val="clear" w:color="auto" w:fill="auto"/>
             <w:vAlign w:val="center"/>
           </w:tcPr>
@@ -6431,7 +6431,7 @@
         </w:tc>
         <w:tc>
           <w:tcPr>
-            <w:tcW w:w="1340" w:type="dxa"/>
+            <w:tcW w:w="1338" w:type="dxa"/>
             <w:shd w:val="clear" w:color="auto" w:fill="auto"/>
             <w:vAlign w:val="center"/>
           </w:tcPr>
@@ -6456,7 +6456,7 @@
         </w:tc>
         <w:tc>
           <w:tcPr>
-            <w:tcW w:w="1156" w:type="dxa"/>
+            <w:tcW w:w="1154" w:type="dxa"/>
             <w:shd w:val="clear" w:color="auto" w:fill="auto"/>
             <w:vAlign w:val="center"/>
           </w:tcPr>
@@ -6486,7 +6486,7 @@
         </w:trPr>
         <w:tc>
           <w:tcPr>
-            <w:tcW w:w="1082" w:type="dxa"/>
+            <w:tcW w:w="1074" w:type="dxa"/>
             <w:shd w:val="clear" w:color="auto" w:fill="auto"/>
             <w:vAlign w:val="center"/>
           </w:tcPr>
@@ -6509,7 +6509,7 @@
         </w:tc>
         <w:tc>
           <w:tcPr>
-            <w:tcW w:w="1728" w:type="dxa"/>
+            <w:tcW w:w="1747" w:type="dxa"/>
             <w:shd w:val="clear" w:color="auto" w:fill="auto"/>
             <w:vAlign w:val="center"/>
           </w:tcPr>
@@ -6534,7 +6534,7 @@
         </w:tc>
         <w:tc>
           <w:tcPr>
-            <w:tcW w:w="2150" w:type="dxa"/>
+            <w:tcW w:w="2147" w:type="dxa"/>
             <w:shd w:val="clear" w:color="auto" w:fill="auto"/>
             <w:vAlign w:val="center"/>
           </w:tcPr>
@@ -6567,7 +6567,7 @@
         </w:tc>
         <w:tc>
           <w:tcPr>
-            <w:tcW w:w="1981" w:type="dxa"/>
+            <w:tcW w:w="1977" w:type="dxa"/>
             <w:shd w:val="clear" w:color="auto" w:fill="auto"/>
             <w:vAlign w:val="center"/>
           </w:tcPr>
@@ -6592,7 +6592,7 @@
         </w:tc>
         <w:tc>
           <w:tcPr>
-            <w:tcW w:w="1340" w:type="dxa"/>
+            <w:tcW w:w="1338" w:type="dxa"/>
             <w:shd w:val="clear" w:color="auto" w:fill="auto"/>
             <w:vAlign w:val="center"/>
           </w:tcPr>
@@ -6617,7 +6617,7 @@
         </w:tc>
         <w:tc>
           <w:tcPr>
-            <w:tcW w:w="1156" w:type="dxa"/>
+            <w:tcW w:w="1154" w:type="dxa"/>
             <w:shd w:val="clear" w:color="auto" w:fill="auto"/>
             <w:vAlign w:val="center"/>
           </w:tcPr>
@@ -6647,7 +6647,7 @@
         </w:trPr>
         <w:tc>
           <w:tcPr>
-            <w:tcW w:w="1082" w:type="dxa"/>
+            <w:tcW w:w="1074" w:type="dxa"/>
             <w:shd w:val="clear" w:color="auto" w:fill="auto"/>
             <w:vAlign w:val="center"/>
           </w:tcPr>
@@ -6670,7 +6670,7 @@
         </w:tc>
         <w:tc>
           <w:tcPr>
-            <w:tcW w:w="1728" w:type="dxa"/>
+            <w:tcW w:w="1747" w:type="dxa"/>
             <w:shd w:val="clear" w:color="auto" w:fill="auto"/>
             <w:vAlign w:val="center"/>
           </w:tcPr>
@@ -6695,7 +6695,7 @@
         </w:tc>
         <w:tc>
           <w:tcPr>
-            <w:tcW w:w="2150" w:type="dxa"/>
+            <w:tcW w:w="2147" w:type="dxa"/>
             <w:shd w:val="clear" w:color="auto" w:fill="auto"/>
             <w:vAlign w:val="center"/>
           </w:tcPr>
@@ -6728,7 +6728,7 @@
         </w:tc>
         <w:tc>
           <w:tcPr>
-            <w:tcW w:w="1981" w:type="dxa"/>
+            <w:tcW w:w="1977" w:type="dxa"/>
             <w:shd w:val="clear" w:color="auto" w:fill="auto"/>
             <w:vAlign w:val="center"/>
           </w:tcPr>
@@ -6769,7 +6769,7 @@
         </w:tc>
         <w:tc>
           <w:tcPr>
-            <w:tcW w:w="1340" w:type="dxa"/>
+            <w:tcW w:w="1338" w:type="dxa"/>
             <w:shd w:val="clear" w:color="auto" w:fill="auto"/>
             <w:vAlign w:val="center"/>
           </w:tcPr>
@@ -6794,7 +6794,7 @@
         </w:tc>
         <w:tc>
           <w:tcPr>
-            <w:tcW w:w="1156" w:type="dxa"/>
+            <w:tcW w:w="1154" w:type="dxa"/>
             <w:shd w:val="clear" w:color="auto" w:fill="auto"/>
             <w:vAlign w:val="center"/>
           </w:tcPr>
@@ -6824,7 +6824,7 @@
         </w:trPr>
         <w:tc>
           <w:tcPr>
-            <w:tcW w:w="1082" w:type="dxa"/>
+            <w:tcW w:w="1074" w:type="dxa"/>
             <w:shd w:val="clear" w:color="auto" w:fill="auto"/>
             <w:vAlign w:val="center"/>
           </w:tcPr>
@@ -6847,7 +6847,7 @@
         </w:tc>
         <w:tc>
           <w:tcPr>
-            <w:tcW w:w="1728" w:type="dxa"/>
+            <w:tcW w:w="1747" w:type="dxa"/>
             <w:shd w:val="clear" w:color="auto" w:fill="auto"/>
             <w:vAlign w:val="center"/>
           </w:tcPr>
@@ -6890,7 +6890,7 @@
         </w:tc>
         <w:tc>
           <w:tcPr>
-            <w:tcW w:w="2150" w:type="dxa"/>
+            <w:tcW w:w="2147" w:type="dxa"/>
             <w:shd w:val="clear" w:color="auto" w:fill="auto"/>
             <w:vAlign w:val="center"/>
           </w:tcPr>
@@ -6915,7 +6915,7 @@
         </w:tc>
         <w:tc>
           <w:tcPr>
-            <w:tcW w:w="1981" w:type="dxa"/>
+            <w:tcW w:w="1977" w:type="dxa"/>
             <w:shd w:val="clear" w:color="auto" w:fill="auto"/>
             <w:vAlign w:val="center"/>
           </w:tcPr>
@@ -6940,7 +6940,7 @@
         </w:tc>
         <w:tc>
           <w:tcPr>
-            <w:tcW w:w="1340" w:type="dxa"/>
+            <w:tcW w:w="1338" w:type="dxa"/>
             <w:shd w:val="clear" w:color="auto" w:fill="auto"/>
             <w:vAlign w:val="center"/>
           </w:tcPr>
@@ -6965,7 +6965,7 @@
         </w:tc>
         <w:tc>
           <w:tcPr>
-            <w:tcW w:w="1156" w:type="dxa"/>
+            <w:tcW w:w="1154" w:type="dxa"/>
             <w:shd w:val="clear" w:color="auto" w:fill="auto"/>
             <w:vAlign w:val="center"/>
           </w:tcPr>
@@ -6997,7 +6997,7 @@
         </w:trPr>
         <w:tc>
           <w:tcPr>
-            <w:tcW w:w="1082" w:type="dxa"/>
+            <w:tcW w:w="1074" w:type="dxa"/>
             <w:shd w:val="clear" w:color="auto" w:fill="auto"/>
             <w:vAlign w:val="center"/>
           </w:tcPr>
@@ -7020,7 +7020,7 @@
         </w:tc>
         <w:tc>
           <w:tcPr>
-            <w:tcW w:w="1728" w:type="dxa"/>
+            <w:tcW w:w="1747" w:type="dxa"/>
             <w:shd w:val="clear" w:color="auto" w:fill="auto"/>
             <w:vAlign w:val="center"/>
           </w:tcPr>
@@ -7045,7 +7045,7 @@
         </w:tc>
         <w:tc>
           <w:tcPr>
-            <w:tcW w:w="2150" w:type="dxa"/>
+            <w:tcW w:w="2147" w:type="dxa"/>
             <w:shd w:val="clear" w:color="auto" w:fill="auto"/>
             <w:vAlign w:val="center"/>
           </w:tcPr>
@@ -7070,7 +7070,7 @@
         </w:tc>
         <w:tc>
           <w:tcPr>
-            <w:tcW w:w="1981" w:type="dxa"/>
+            <w:tcW w:w="1977" w:type="dxa"/>
             <w:shd w:val="clear" w:color="auto" w:fill="auto"/>
             <w:vAlign w:val="center"/>
           </w:tcPr>
@@ -7095,7 +7095,7 @@
         </w:tc>
         <w:tc>
           <w:tcPr>
-            <w:tcW w:w="1340" w:type="dxa"/>
+            <w:tcW w:w="1338" w:type="dxa"/>
             <w:shd w:val="clear" w:color="auto" w:fill="auto"/>
             <w:vAlign w:val="center"/>
           </w:tcPr>
@@ -7120,7 +7120,7 @@
         </w:tc>
         <w:tc>
           <w:tcPr>
-            <w:tcW w:w="1156" w:type="dxa"/>
+            <w:tcW w:w="1154" w:type="dxa"/>
             <w:shd w:val="clear" w:color="auto" w:fill="auto"/>
             <w:vAlign w:val="center"/>
           </w:tcPr>

</xml_diff>